<commit_message>
🚀 UPDATE: updated and added resume
</commit_message>
<xml_diff>
--- a/public/files/Stephen Asuncion's Resume.docx
+++ b/public/files/Stephen Asuncion's Resume.docx
@@ -120,7 +120,7 @@
                 <w:szCs w:val="24"/>
                 <w:lang w:val="en-US"/>
               </w:rPr>
-              <w:t xml:space="preserve">cript, TypeScript, HTML/CSS, Python, C++, C#, </w:t>
+              <w:t xml:space="preserve">cript, TypeScript, HTML/CSS, C++, C#, </w:t>
             </w:r>
             <w:r>
               <w:rPr>
@@ -130,15 +130,6 @@
                 <w:lang w:val="en-US"/>
               </w:rPr>
               <w:t>SQL</w:t>
-            </w:r>
-            <w:r>
-              <w:rPr>
-                <w:rFonts w:ascii="Times New Roman" w:hAnsi="Times New Roman" w:cs="Times New Roman"/>
-                <w:sz w:val="24"/>
-                <w:szCs w:val="24"/>
-                <w:lang w:val="en-US"/>
-              </w:rPr>
-              <w:t>, PHP</w:t>
             </w:r>
             <w:r>
               <w:rPr>
@@ -592,6 +583,30 @@
                 <w:lang w:val="en-US"/>
               </w:rPr>
               <w:t>s</w:t>
+            </w:r>
+          </w:p>
+          <w:p>
+            <w:pPr>
+              <w:pStyle w:val="ListParagraph"/>
+              <w:numPr>
+                <w:ilvl w:val="0"/>
+                <w:numId w:val="15"/>
+              </w:numPr>
+              <w:rPr>
+                <w:rFonts w:ascii="Times New Roman" w:hAnsi="Times New Roman" w:cs="Times New Roman"/>
+                <w:sz w:val="24"/>
+                <w:szCs w:val="24"/>
+                <w:lang w:val="en-US"/>
+              </w:rPr>
+            </w:pPr>
+            <w:r>
+              <w:rPr>
+                <w:rFonts w:ascii="Times New Roman" w:hAnsi="Times New Roman" w:cs="Times New Roman"/>
+                <w:sz w:val="24"/>
+                <w:szCs w:val="24"/>
+                <w:lang w:val="en-US"/>
+              </w:rPr>
+              <w:t>Debugged, fixed and maintained 60% of the codebase.</w:t>
             </w:r>
           </w:p>
           <w:p>

</xml_diff>

<commit_message>
🚀 UPDATE: updated resume
</commit_message>
<xml_diff>
--- a/public/files/Stephen Asuncion's Resume.docx
+++ b/public/files/Stephen Asuncion's Resume.docx
@@ -47,16 +47,16 @@
     <w:tbl>
       <w:tblPr>
         <w:tblStyle w:val="TableGrid"/>
-        <w:tblW w:w="9356" w:type="dxa"/>
+        <w:tblW w:w="10915" w:type="dxa"/>
         <w:tblLook w:val="04A0" w:firstRow="1" w:lastRow="0" w:firstColumn="1" w:lastColumn="0" w:noHBand="0" w:noVBand="1"/>
       </w:tblPr>
       <w:tblGrid>
-        <w:gridCol w:w="9356"/>
+        <w:gridCol w:w="10915"/>
       </w:tblGrid>
       <w:tr>
         <w:tc>
           <w:tcPr>
-            <w:tcW w:w="9356" w:type="dxa"/>
+            <w:tcW w:w="10915" w:type="dxa"/>
             <w:tcBorders>
               <w:top w:val="double" w:sz="4" w:space="0" w:color="auto"/>
               <w:left w:val="nil"/>
@@ -83,16 +83,6 @@
                 <w:lang w:val="en-US"/>
               </w:rPr>
               <w:br/>
-            </w:r>
-            <w:r>
-              <w:rPr>
-                <w:rFonts w:ascii="Times New Roman" w:hAnsi="Times New Roman" w:cs="Times New Roman"/>
-                <w:b/>
-                <w:bCs/>
-                <w:sz w:val="24"/>
-                <w:szCs w:val="24"/>
-                <w:lang w:val="en-US"/>
-              </w:rPr>
               <w:t>Programming Languages:</w:t>
             </w:r>
             <w:r>
@@ -102,7 +92,7 @@
                 <w:szCs w:val="24"/>
                 <w:lang w:val="en-US"/>
               </w:rPr>
-              <w:t xml:space="preserve"> Java, Java</w:t>
+              <w:t xml:space="preserve"> Java</w:t>
             </w:r>
             <w:r>
               <w:rPr>
@@ -120,25 +110,43 @@
                 <w:szCs w:val="24"/>
                 <w:lang w:val="en-US"/>
               </w:rPr>
-              <w:t xml:space="preserve">cript, TypeScript, HTML/CSS, C++, C#, </w:t>
-            </w:r>
-            <w:r>
-              <w:rPr>
-                <w:rFonts w:ascii="Times New Roman" w:hAnsi="Times New Roman" w:cs="Times New Roman"/>
-                <w:sz w:val="24"/>
-                <w:szCs w:val="24"/>
-                <w:lang w:val="en-US"/>
-              </w:rPr>
-              <w:t>SQL</w:t>
-            </w:r>
-            <w:r>
-              <w:rPr>
-                <w:rFonts w:ascii="Times New Roman" w:hAnsi="Times New Roman" w:cs="Times New Roman"/>
-                <w:sz w:val="24"/>
-                <w:szCs w:val="24"/>
-                <w:lang w:val="en-US"/>
-              </w:rPr>
-              <w:t>, Rust</w:t>
+              <w:t>cript, TypeScript,</w:t>
+            </w:r>
+            <w:r>
+              <w:rPr>
+                <w:rFonts w:ascii="Times New Roman" w:hAnsi="Times New Roman" w:cs="Times New Roman"/>
+                <w:sz w:val="24"/>
+                <w:szCs w:val="24"/>
+                <w:lang w:val="en-US"/>
+              </w:rPr>
+              <w:t xml:space="preserve"> Java,</w:t>
+            </w:r>
+            <w:r>
+              <w:rPr>
+                <w:rFonts w:ascii="Times New Roman" w:hAnsi="Times New Roman" w:cs="Times New Roman"/>
+                <w:sz w:val="24"/>
+                <w:szCs w:val="24"/>
+                <w:lang w:val="en-US"/>
+              </w:rPr>
+              <w:t xml:space="preserve"> HTML/CSS, C++, C#, </w:t>
+            </w:r>
+            <w:r>
+              <w:rPr>
+                <w:rFonts w:ascii="Times New Roman" w:hAnsi="Times New Roman" w:cs="Times New Roman"/>
+                <w:sz w:val="24"/>
+                <w:szCs w:val="24"/>
+                <w:lang w:val="en-US"/>
+              </w:rPr>
+              <w:t>SQ</w:t>
+            </w:r>
+            <w:r>
+              <w:rPr>
+                <w:rFonts w:ascii="Times New Roman" w:hAnsi="Times New Roman" w:cs="Times New Roman"/>
+                <w:sz w:val="24"/>
+                <w:szCs w:val="24"/>
+                <w:lang w:val="en-US"/>
+              </w:rPr>
+              <w:t>L, Python</w:t>
             </w:r>
           </w:p>
           <w:p>
@@ -159,7 +167,29 @@
                 <w:szCs w:val="24"/>
                 <w:lang w:val="en-US"/>
               </w:rPr>
-              <w:t>Frameworks &amp; Technology:</w:t>
+              <w:t>Frameworks &amp; Technolog</w:t>
+            </w:r>
+            <w:r>
+              <w:rPr>
+                <w:rFonts w:ascii="Times New Roman" w:hAnsi="Times New Roman" w:cs="Times New Roman"/>
+                <w:b/>
+                <w:bCs/>
+                <w:sz w:val="24"/>
+                <w:szCs w:val="24"/>
+                <w:lang w:val="en-US"/>
+              </w:rPr>
+              <w:t>ies</w:t>
+            </w:r>
+            <w:r>
+              <w:rPr>
+                <w:rFonts w:ascii="Times New Roman" w:hAnsi="Times New Roman" w:cs="Times New Roman"/>
+                <w:b/>
+                <w:bCs/>
+                <w:sz w:val="24"/>
+                <w:szCs w:val="24"/>
+                <w:lang w:val="en-US"/>
+              </w:rPr>
+              <w:t>:</w:t>
             </w:r>
             <w:r>
               <w:rPr>
@@ -333,6 +363,53 @@
                 <w:lang w:val="en-US"/>
               </w:rPr>
               <w:t xml:space="preserve"> Docker, Figma, Photoshop</w:t>
+            </w:r>
+            <w:r>
+              <w:rPr>
+                <w:rFonts w:ascii="Times New Roman" w:hAnsi="Times New Roman" w:cs="Times New Roman"/>
+                <w:sz w:val="24"/>
+                <w:szCs w:val="24"/>
+                <w:lang w:val="en-US"/>
+              </w:rPr>
+              <w:t>, Prisma</w:t>
+            </w:r>
+            <w:r>
+              <w:rPr>
+                <w:rFonts w:ascii="Times New Roman" w:hAnsi="Times New Roman" w:cs="Times New Roman"/>
+                <w:sz w:val="24"/>
+                <w:szCs w:val="24"/>
+                <w:lang w:val="en-US"/>
+              </w:rPr>
+              <w:t xml:space="preserve">, </w:t>
+            </w:r>
+            <w:proofErr w:type="spellStart"/>
+            <w:r>
+              <w:rPr>
+                <w:rFonts w:ascii="Times New Roman" w:hAnsi="Times New Roman" w:cs="Times New Roman"/>
+                <w:sz w:val="24"/>
+                <w:szCs w:val="24"/>
+                <w:lang w:val="en-US"/>
+              </w:rPr>
+              <w:t>GraphQL</w:t>
+            </w:r>
+            <w:proofErr w:type="spellEnd"/>
+            <w:r>
+              <w:rPr>
+                <w:rFonts w:ascii="Times New Roman" w:hAnsi="Times New Roman" w:cs="Times New Roman"/>
+                <w:sz w:val="24"/>
+                <w:szCs w:val="24"/>
+                <w:lang w:val="en-US"/>
+              </w:rPr>
+              <w:t>, Prettier, Husky</w:t>
+            </w:r>
+            <w:r>
+              <w:rPr>
+                <w:rFonts w:ascii="Times New Roman" w:hAnsi="Times New Roman" w:cs="Times New Roman"/>
+                <w:sz w:val="24"/>
+                <w:szCs w:val="24"/>
+                <w:lang w:val="en-US"/>
+              </w:rPr>
+              <w:t>, Three.js</w:t>
             </w:r>
           </w:p>
           <w:p>
@@ -368,17 +445,17 @@
     <w:tbl>
       <w:tblPr>
         <w:tblStyle w:val="TableGrid"/>
-        <w:tblW w:w="9356" w:type="dxa"/>
+        <w:tblW w:w="10915" w:type="dxa"/>
         <w:tblLook w:val="04A0" w:firstRow="1" w:lastRow="0" w:firstColumn="1" w:lastColumn="0" w:noHBand="0" w:noVBand="1"/>
       </w:tblPr>
       <w:tblGrid>
-        <w:gridCol w:w="6946"/>
+        <w:gridCol w:w="8505"/>
         <w:gridCol w:w="2410"/>
       </w:tblGrid>
       <w:tr>
         <w:tc>
           <w:tcPr>
-            <w:tcW w:w="9356" w:type="dxa"/>
+            <w:tcW w:w="10915" w:type="dxa"/>
             <w:gridSpan w:val="2"/>
             <w:tcBorders>
               <w:top w:val="double" w:sz="4" w:space="0" w:color="auto"/>
@@ -401,7 +478,7 @@
       <w:tr>
         <w:tc>
           <w:tcPr>
-            <w:tcW w:w="6946" w:type="dxa"/>
+            <w:tcW w:w="8505" w:type="dxa"/>
             <w:tcBorders>
               <w:top w:val="nil"/>
               <w:left w:val="nil"/>
@@ -462,7 +539,79 @@
                 <w:szCs w:val="24"/>
                 <w:lang w:val="en-US"/>
               </w:rPr>
-              <w:t>Built an entire NFT generator</w:t>
+              <w:t>Built a</w:t>
+            </w:r>
+            <w:r>
+              <w:rPr>
+                <w:rFonts w:ascii="Times New Roman" w:hAnsi="Times New Roman" w:cs="Times New Roman"/>
+                <w:sz w:val="24"/>
+                <w:szCs w:val="24"/>
+                <w:lang w:val="en-US"/>
+              </w:rPr>
+              <w:t xml:space="preserve"> no-code user interface that allows users to generate NFT collections </w:t>
+            </w:r>
+            <w:r>
+              <w:rPr>
+                <w:rFonts w:ascii="Times New Roman" w:hAnsi="Times New Roman" w:cs="Times New Roman"/>
+                <w:sz w:val="24"/>
+                <w:szCs w:val="24"/>
+                <w:lang w:val="en-US"/>
+              </w:rPr>
+              <w:t xml:space="preserve">using </w:t>
+            </w:r>
+            <w:r>
+              <w:rPr>
+                <w:rFonts w:ascii="Times New Roman" w:hAnsi="Times New Roman" w:cs="Times New Roman"/>
+                <w:sz w:val="24"/>
+                <w:szCs w:val="24"/>
+                <w:lang w:val="en-US"/>
+              </w:rPr>
+              <w:t>H</w:t>
+            </w:r>
+            <w:r>
+              <w:rPr>
+                <w:rFonts w:ascii="Times New Roman" w:hAnsi="Times New Roman" w:cs="Times New Roman"/>
+                <w:sz w:val="24"/>
+                <w:szCs w:val="24"/>
+                <w:lang w:val="en-US"/>
+              </w:rPr>
+              <w:t xml:space="preserve">TML </w:t>
+            </w:r>
+            <w:r>
+              <w:rPr>
+                <w:rFonts w:ascii="Times New Roman" w:hAnsi="Times New Roman" w:cs="Times New Roman"/>
+                <w:sz w:val="24"/>
+                <w:szCs w:val="24"/>
+                <w:lang w:val="en-US"/>
+              </w:rPr>
+              <w:t>C</w:t>
+            </w:r>
+            <w:r>
+              <w:rPr>
+                <w:rFonts w:ascii="Times New Roman" w:hAnsi="Times New Roman" w:cs="Times New Roman"/>
+                <w:sz w:val="24"/>
+                <w:szCs w:val="24"/>
+                <w:lang w:val="en-US"/>
+              </w:rPr>
+              <w:t xml:space="preserve">anvas </w:t>
+            </w:r>
+            <w:r>
+              <w:rPr>
+                <w:rFonts w:ascii="Times New Roman" w:hAnsi="Times New Roman" w:cs="Times New Roman"/>
+                <w:sz w:val="24"/>
+                <w:szCs w:val="24"/>
+                <w:lang w:val="en-US"/>
+              </w:rPr>
+              <w:t xml:space="preserve">which was 7x faster than </w:t>
+            </w:r>
+            <w:r>
+              <w:rPr>
+                <w:rFonts w:ascii="Times New Roman" w:hAnsi="Times New Roman" w:cs="Times New Roman"/>
+                <w:sz w:val="24"/>
+                <w:szCs w:val="24"/>
+                <w:lang w:val="en-US"/>
+              </w:rPr>
+              <w:t>the</w:t>
             </w:r>
             <w:r>
               <w:rPr>
@@ -480,16 +629,16 @@
                 <w:szCs w:val="24"/>
                 <w:lang w:val="en-US"/>
               </w:rPr>
-              <w:t>that is 7x faster than the previous versio</w:t>
-            </w:r>
-            <w:r>
-              <w:rPr>
-                <w:rFonts w:ascii="Times New Roman" w:hAnsi="Times New Roman" w:cs="Times New Roman"/>
-                <w:sz w:val="24"/>
-                <w:szCs w:val="24"/>
-                <w:lang w:val="en-US"/>
-              </w:rPr>
-              <w:t>n.</w:t>
+              <w:t>previous</w:t>
+            </w:r>
+            <w:r>
+              <w:rPr>
+                <w:rFonts w:ascii="Times New Roman" w:hAnsi="Times New Roman" w:cs="Times New Roman"/>
+                <w:sz w:val="24"/>
+                <w:szCs w:val="24"/>
+                <w:lang w:val="en-US"/>
+              </w:rPr>
+              <w:t xml:space="preserve"> generator.</w:t>
             </w:r>
           </w:p>
           <w:p>
@@ -531,7 +680,43 @@
                 <w:szCs w:val="24"/>
                 <w:lang w:val="en-US"/>
               </w:rPr>
-              <w:t xml:space="preserve"> design that follows usability and accessibility best practices.</w:t>
+              <w:t xml:space="preserve"> design that follows usability and accessibility best practices</w:t>
+            </w:r>
+            <w:r>
+              <w:rPr>
+                <w:rFonts w:ascii="Times New Roman" w:hAnsi="Times New Roman" w:cs="Times New Roman"/>
+                <w:sz w:val="24"/>
+                <w:szCs w:val="24"/>
+                <w:lang w:val="en-US"/>
+              </w:rPr>
+              <w:t xml:space="preserve"> while utilizing auditing tools like </w:t>
+            </w:r>
+            <w:r>
+              <w:rPr>
+                <w:rFonts w:ascii="Times New Roman" w:hAnsi="Times New Roman" w:cs="Times New Roman"/>
+                <w:sz w:val="24"/>
+                <w:szCs w:val="24"/>
+                <w:lang w:val="en-US"/>
+              </w:rPr>
+              <w:t>L</w:t>
+            </w:r>
+            <w:r>
+              <w:rPr>
+                <w:rFonts w:ascii="Times New Roman" w:hAnsi="Times New Roman" w:cs="Times New Roman"/>
+                <w:sz w:val="24"/>
+                <w:szCs w:val="24"/>
+                <w:lang w:val="en-US"/>
+              </w:rPr>
+              <w:t>ighthouse for a better quality</w:t>
+            </w:r>
+            <w:r>
+              <w:rPr>
+                <w:rFonts w:ascii="Times New Roman" w:hAnsi="Times New Roman" w:cs="Times New Roman"/>
+                <w:sz w:val="24"/>
+                <w:szCs w:val="24"/>
+                <w:lang w:val="en-US"/>
+              </w:rPr>
+              <w:t>.</w:t>
             </w:r>
           </w:p>
           <w:p>
@@ -573,6 +758,15 @@
                 <w:szCs w:val="24"/>
                 <w:lang w:val="en-US"/>
               </w:rPr>
+              <w:t xml:space="preserve">daily </w:t>
+            </w:r>
+            <w:r>
+              <w:rPr>
+                <w:rFonts w:ascii="Times New Roman" w:hAnsi="Times New Roman" w:cs="Times New Roman"/>
+                <w:sz w:val="24"/>
+                <w:szCs w:val="24"/>
+                <w:lang w:val="en-US"/>
+              </w:rPr>
               <w:t>standup meeting</w:t>
             </w:r>
             <w:r>
@@ -584,6 +778,62 @@
               </w:rPr>
               <w:t>s</w:t>
             </w:r>
+            <w:r>
+              <w:rPr>
+                <w:rFonts w:ascii="Times New Roman" w:hAnsi="Times New Roman" w:cs="Times New Roman"/>
+                <w:sz w:val="24"/>
+                <w:szCs w:val="24"/>
+                <w:lang w:val="en-US"/>
+              </w:rPr>
+              <w:t xml:space="preserve"> using Discord</w:t>
+            </w:r>
+            <w:r>
+              <w:rPr>
+                <w:rFonts w:ascii="Times New Roman" w:hAnsi="Times New Roman" w:cs="Times New Roman"/>
+                <w:sz w:val="24"/>
+                <w:szCs w:val="24"/>
+                <w:lang w:val="en-US"/>
+              </w:rPr>
+              <w:t xml:space="preserve"> and used Notion for </w:t>
+            </w:r>
+            <w:r>
+              <w:rPr>
+                <w:rFonts w:ascii="Times New Roman" w:hAnsi="Times New Roman" w:cs="Times New Roman"/>
+                <w:sz w:val="24"/>
+                <w:szCs w:val="24"/>
+                <w:lang w:val="en-US"/>
+              </w:rPr>
+              <w:t xml:space="preserve">agile </w:t>
+            </w:r>
+            <w:r>
+              <w:rPr>
+                <w:rFonts w:ascii="Times New Roman" w:hAnsi="Times New Roman" w:cs="Times New Roman"/>
+                <w:sz w:val="24"/>
+                <w:szCs w:val="24"/>
+                <w:lang w:val="en-US"/>
+              </w:rPr>
+              <w:t xml:space="preserve">project </w:t>
+            </w:r>
+            <w:proofErr w:type="gramStart"/>
+            <w:r>
+              <w:rPr>
+                <w:rFonts w:ascii="Times New Roman" w:hAnsi="Times New Roman" w:cs="Times New Roman"/>
+                <w:sz w:val="24"/>
+                <w:szCs w:val="24"/>
+                <w:lang w:val="en-US"/>
+              </w:rPr>
+              <w:t xml:space="preserve">management </w:t>
+            </w:r>
+            <w:r>
+              <w:rPr>
+                <w:rFonts w:ascii="Times New Roman" w:hAnsi="Times New Roman" w:cs="Times New Roman"/>
+                <w:sz w:val="24"/>
+                <w:szCs w:val="24"/>
+                <w:lang w:val="en-US"/>
+              </w:rPr>
+              <w:t>.</w:t>
+            </w:r>
+            <w:proofErr w:type="gramEnd"/>
           </w:p>
           <w:p>
             <w:pPr>
@@ -606,7 +856,54 @@
                 <w:szCs w:val="24"/>
                 <w:lang w:val="en-US"/>
               </w:rPr>
-              <w:t>Debugged, fixed and maintained 60% of the codebase.</w:t>
+              <w:t>Debugged, fixed and maintained 60% of the codebase</w:t>
+            </w:r>
+            <w:r>
+              <w:rPr>
+                <w:rFonts w:ascii="Times New Roman" w:hAnsi="Times New Roman" w:cs="Times New Roman"/>
+                <w:sz w:val="24"/>
+                <w:szCs w:val="24"/>
+                <w:lang w:val="en-US"/>
+              </w:rPr>
+              <w:t xml:space="preserve"> </w:t>
+            </w:r>
+            <w:r>
+              <w:rPr>
+                <w:rFonts w:ascii="Times New Roman" w:hAnsi="Times New Roman" w:cs="Times New Roman"/>
+                <w:sz w:val="24"/>
+                <w:szCs w:val="24"/>
+                <w:lang w:val="en-US"/>
+              </w:rPr>
+              <w:t>with</w:t>
+            </w:r>
+            <w:r>
+              <w:rPr>
+                <w:rFonts w:ascii="Times New Roman" w:hAnsi="Times New Roman" w:cs="Times New Roman"/>
+                <w:sz w:val="24"/>
+                <w:szCs w:val="24"/>
+                <w:lang w:val="en-US"/>
+              </w:rPr>
+              <w:t xml:space="preserve"> Git and </w:t>
+            </w:r>
+            <w:proofErr w:type="spellStart"/>
+            <w:r>
+              <w:rPr>
+                <w:rFonts w:ascii="Times New Roman" w:hAnsi="Times New Roman" w:cs="Times New Roman"/>
+                <w:sz w:val="24"/>
+                <w:szCs w:val="24"/>
+                <w:lang w:val="en-US"/>
+              </w:rPr>
+              <w:t>Github</w:t>
+            </w:r>
+            <w:proofErr w:type="spellEnd"/>
+            <w:r>
+              <w:rPr>
+                <w:rFonts w:ascii="Times New Roman" w:hAnsi="Times New Roman" w:cs="Times New Roman"/>
+                <w:sz w:val="24"/>
+                <w:szCs w:val="24"/>
+                <w:lang w:val="en-US"/>
+              </w:rPr>
+              <w:t>.</w:t>
             </w:r>
           </w:p>
           <w:p>
@@ -674,16 +971,16 @@
     <w:tbl>
       <w:tblPr>
         <w:tblStyle w:val="TableGrid"/>
-        <w:tblW w:w="9356" w:type="dxa"/>
+        <w:tblW w:w="10915" w:type="dxa"/>
         <w:tblLook w:val="04A0" w:firstRow="1" w:lastRow="0" w:firstColumn="1" w:lastColumn="0" w:noHBand="0" w:noVBand="1"/>
       </w:tblPr>
       <w:tblGrid>
-        <w:gridCol w:w="9356"/>
+        <w:gridCol w:w="10915"/>
       </w:tblGrid>
       <w:tr>
         <w:tc>
           <w:tcPr>
-            <w:tcW w:w="9356" w:type="dxa"/>
+            <w:tcW w:w="10915" w:type="dxa"/>
             <w:tcBorders>
               <w:top w:val="double" w:sz="4" w:space="0" w:color="auto"/>
               <w:left w:val="nil"/>
@@ -739,25 +1036,61 @@
                 <w:szCs w:val="24"/>
                 <w:lang w:val="en-US"/>
               </w:rPr>
-              <w:t xml:space="preserve">Generate and </w:t>
-            </w:r>
-            <w:r>
-              <w:rPr>
-                <w:rFonts w:ascii="Times New Roman" w:hAnsi="Times New Roman" w:cs="Times New Roman"/>
-                <w:sz w:val="24"/>
-                <w:szCs w:val="24"/>
-                <w:lang w:val="en-US"/>
-              </w:rPr>
-              <w:t>H</w:t>
-            </w:r>
-            <w:r>
-              <w:rPr>
-                <w:rFonts w:ascii="Times New Roman" w:hAnsi="Times New Roman" w:cs="Times New Roman"/>
-                <w:sz w:val="24"/>
-                <w:szCs w:val="24"/>
-                <w:lang w:val="en-US"/>
-              </w:rPr>
-              <w:t>ost NFT collections</w:t>
+              <w:t xml:space="preserve">(2021) </w:t>
+            </w:r>
+            <w:r>
+              <w:rPr>
+                <w:rFonts w:ascii="Times New Roman" w:hAnsi="Times New Roman" w:cs="Times New Roman"/>
+                <w:sz w:val="24"/>
+                <w:szCs w:val="24"/>
+                <w:lang w:val="en-US"/>
+              </w:rPr>
+              <w:t xml:space="preserve">NFT Collection </w:t>
+            </w:r>
+            <w:r>
+              <w:rPr>
+                <w:rFonts w:ascii="Times New Roman" w:hAnsi="Times New Roman" w:cs="Times New Roman"/>
+                <w:sz w:val="24"/>
+                <w:szCs w:val="24"/>
+                <w:lang w:val="en-US"/>
+              </w:rPr>
+              <w:t>G</w:t>
+            </w:r>
+            <w:r>
+              <w:rPr>
+                <w:rFonts w:ascii="Times New Roman" w:hAnsi="Times New Roman" w:cs="Times New Roman"/>
+                <w:sz w:val="24"/>
+                <w:szCs w:val="24"/>
+                <w:lang w:val="en-US"/>
+              </w:rPr>
+              <w:t xml:space="preserve">enerator and </w:t>
+            </w:r>
+            <w:r>
+              <w:rPr>
+                <w:rFonts w:ascii="Times New Roman" w:hAnsi="Times New Roman" w:cs="Times New Roman"/>
+                <w:sz w:val="24"/>
+                <w:szCs w:val="24"/>
+                <w:lang w:val="en-US"/>
+              </w:rPr>
+              <w:t xml:space="preserve">NFT </w:t>
+            </w:r>
+            <w:r>
+              <w:rPr>
+                <w:rFonts w:ascii="Times New Roman" w:hAnsi="Times New Roman" w:cs="Times New Roman"/>
+                <w:sz w:val="24"/>
+                <w:szCs w:val="24"/>
+                <w:lang w:val="en-US"/>
+              </w:rPr>
+              <w:t xml:space="preserve">Minting </w:t>
+            </w:r>
+            <w:r>
+              <w:rPr>
+                <w:rFonts w:ascii="Times New Roman" w:hAnsi="Times New Roman" w:cs="Times New Roman"/>
+                <w:sz w:val="24"/>
+                <w:szCs w:val="24"/>
+                <w:lang w:val="en-US"/>
+              </w:rPr>
+              <w:t>Website Hosting</w:t>
             </w:r>
           </w:p>
           <w:p>
@@ -817,16 +1150,7 @@
                 <w:szCs w:val="24"/>
                 <w:lang w:val="en-US"/>
               </w:rPr>
-              <w:t xml:space="preserve"> </w:t>
-            </w:r>
-            <w:r>
-              <w:rPr>
-                <w:rFonts w:ascii="Times New Roman" w:hAnsi="Times New Roman" w:cs="Times New Roman"/>
-                <w:sz w:val="24"/>
-                <w:szCs w:val="24"/>
-                <w:lang w:val="en-US"/>
-              </w:rPr>
-              <w:t>(offering NFT Utilities and Website Hosting).</w:t>
+              <w:t xml:space="preserve"> (offering NFT Utilities and Website Hosting).</w:t>
             </w:r>
           </w:p>
           <w:p>
@@ -973,25 +1297,88 @@
                 <w:szCs w:val="24"/>
                 <w:lang w:val="en-US"/>
               </w:rPr>
-              <w:t>Succeeded in creating my own method of generating an entire NFT collection by using HTML Canva</w:t>
-            </w:r>
-            <w:r>
-              <w:rPr>
-                <w:rFonts w:ascii="Times New Roman" w:hAnsi="Times New Roman" w:cs="Times New Roman"/>
-                <w:sz w:val="24"/>
-                <w:szCs w:val="24"/>
-                <w:lang w:val="en-US"/>
-              </w:rPr>
-              <w:t>s</w:t>
-            </w:r>
-            <w:r>
-              <w:rPr>
-                <w:rFonts w:ascii="Times New Roman" w:hAnsi="Times New Roman" w:cs="Times New Roman"/>
-                <w:sz w:val="24"/>
-                <w:szCs w:val="24"/>
-                <w:lang w:val="en-US"/>
-              </w:rPr>
-              <w:t>.</w:t>
+              <w:t xml:space="preserve">Built an entire </w:t>
+            </w:r>
+            <w:r>
+              <w:rPr>
+                <w:rFonts w:ascii="Times New Roman" w:hAnsi="Times New Roman" w:cs="Times New Roman"/>
+                <w:sz w:val="24"/>
+                <w:szCs w:val="24"/>
+                <w:lang w:val="en-US"/>
+              </w:rPr>
+              <w:t>w</w:t>
+            </w:r>
+            <w:r>
+              <w:rPr>
+                <w:rFonts w:ascii="Times New Roman" w:hAnsi="Times New Roman" w:cs="Times New Roman"/>
+                <w:sz w:val="24"/>
+                <w:szCs w:val="24"/>
+                <w:lang w:val="en-US"/>
+              </w:rPr>
+              <w:t xml:space="preserve">ebsite </w:t>
+            </w:r>
+            <w:r>
+              <w:rPr>
+                <w:rFonts w:ascii="Times New Roman" w:hAnsi="Times New Roman" w:cs="Times New Roman"/>
+                <w:sz w:val="24"/>
+                <w:szCs w:val="24"/>
+                <w:lang w:val="en-US"/>
+              </w:rPr>
+              <w:t>h</w:t>
+            </w:r>
+            <w:r>
+              <w:rPr>
+                <w:rFonts w:ascii="Times New Roman" w:hAnsi="Times New Roman" w:cs="Times New Roman"/>
+                <w:sz w:val="24"/>
+                <w:szCs w:val="24"/>
+                <w:lang w:val="en-US"/>
+              </w:rPr>
+              <w:t xml:space="preserve">osting platform using Next.js that allows users to have </w:t>
+            </w:r>
+            <w:r>
+              <w:rPr>
+                <w:rFonts w:ascii="Times New Roman" w:hAnsi="Times New Roman" w:cs="Times New Roman"/>
+                <w:sz w:val="24"/>
+                <w:szCs w:val="24"/>
+                <w:lang w:val="en-US"/>
+              </w:rPr>
+              <w:t xml:space="preserve">custom subdomain, </w:t>
+            </w:r>
+            <w:r>
+              <w:rPr>
+                <w:rFonts w:ascii="Times New Roman" w:hAnsi="Times New Roman" w:cs="Times New Roman"/>
+                <w:sz w:val="24"/>
+                <w:szCs w:val="24"/>
+                <w:lang w:val="en-US"/>
+              </w:rPr>
+              <w:t>layout</w:t>
+            </w:r>
+            <w:r>
+              <w:rPr>
+                <w:rFonts w:ascii="Times New Roman" w:hAnsi="Times New Roman" w:cs="Times New Roman"/>
+                <w:sz w:val="24"/>
+                <w:szCs w:val="24"/>
+                <w:lang w:val="en-US"/>
+              </w:rPr>
+              <w:t xml:space="preserve"> templates, and </w:t>
+            </w:r>
+            <w:r>
+              <w:rPr>
+                <w:rFonts w:ascii="Times New Roman" w:hAnsi="Times New Roman" w:cs="Times New Roman"/>
+                <w:sz w:val="24"/>
+                <w:szCs w:val="24"/>
+                <w:lang w:val="en-US"/>
+              </w:rPr>
+              <w:t>user</w:t>
+            </w:r>
+            <w:r>
+              <w:rPr>
+                <w:rFonts w:ascii="Times New Roman" w:hAnsi="Times New Roman" w:cs="Times New Roman"/>
+                <w:sz w:val="24"/>
+                <w:szCs w:val="24"/>
+                <w:lang w:val="en-US"/>
+              </w:rPr>
+              <w:t xml:space="preserve"> analytics.</w:t>
             </w:r>
           </w:p>
           <w:p>
@@ -1002,9 +1389,12 @@
                 <w:numId w:val="15"/>
               </w:numPr>
               <w:rPr>
-                <w:rFonts w:ascii="Times New Roman" w:hAnsi="Times New Roman" w:cs="Times New Roman"/>
-                <w:sz w:val="24"/>
-                <w:szCs w:val="24"/>
+                <w:rStyle w:val="Hyperlink"/>
+                <w:rFonts w:ascii="Times New Roman" w:hAnsi="Times New Roman" w:cs="Times New Roman"/>
+                <w:color w:val="auto"/>
+                <w:sz w:val="24"/>
+                <w:szCs w:val="24"/>
+                <w:u w:val="none"/>
                 <w:lang w:val="en-US"/>
               </w:rPr>
             </w:pPr>
@@ -1073,15 +1463,6 @@
                 <w:t>Web3 Philippines</w:t>
               </w:r>
             </w:hyperlink>
-            <w:r>
-              <w:rPr>
-                <w:rFonts w:ascii="Times New Roman" w:hAnsi="Times New Roman" w:cs="Times New Roman"/>
-                <w:sz w:val="24"/>
-                <w:szCs w:val="24"/>
-                <w:lang w:val="en-US"/>
-              </w:rPr>
-              <w:br/>
-            </w:r>
           </w:p>
           <w:p>
             <w:pPr>
@@ -1092,6 +1473,15 @@
                 <w:lang w:val="en-US"/>
               </w:rPr>
             </w:pPr>
+            <w:r>
+              <w:rPr>
+                <w:rFonts w:ascii="Times New Roman" w:hAnsi="Times New Roman" w:cs="Times New Roman"/>
+                <w:sz w:val="24"/>
+                <w:szCs w:val="24"/>
+                <w:lang w:val="en-US"/>
+              </w:rPr>
+              <w:br/>
+            </w:r>
             <w:hyperlink r:id="rId13" w:history="1">
               <w:r>
                 <w:rPr>
@@ -1101,8 +1491,19 @@
                   <w:szCs w:val="24"/>
                   <w:lang w:val="en-US"/>
                 </w:rPr>
-                <w:t>emoji.io</w:t>
+                <w:t>s</w:t>
               </w:r>
+              <w:proofErr w:type="spellStart"/>
+              <w:r>
+                <w:rPr>
+                  <w:rStyle w:val="Hyperlink"/>
+                  <w:rFonts w:ascii="Times New Roman" w:hAnsi="Times New Roman" w:cs="Times New Roman"/>
+                  <w:sz w:val="24"/>
+                  <w:szCs w:val="24"/>
+                </w:rPr>
+                <w:t>tephenasuncion</w:t>
+              </w:r>
+              <w:proofErr w:type="spellEnd"/>
             </w:hyperlink>
             <w:r>
               <w:rPr>
@@ -1111,52 +1512,16 @@
                 <w:szCs w:val="24"/>
                 <w:lang w:val="en-US"/>
               </w:rPr>
-              <w:t xml:space="preserve"> — </w:t>
-            </w:r>
-            <w:r>
-              <w:rPr>
-                <w:rFonts w:ascii="Times New Roman" w:hAnsi="Times New Roman" w:cs="Times New Roman"/>
-                <w:sz w:val="24"/>
-                <w:szCs w:val="24"/>
-                <w:lang w:val="en-US"/>
-              </w:rPr>
-              <w:t xml:space="preserve">Hangout and meet new friends </w:t>
-            </w:r>
-            <w:r>
-              <w:rPr>
-                <w:rFonts w:ascii="Times New Roman" w:hAnsi="Times New Roman" w:cs="Times New Roman"/>
-                <w:sz w:val="24"/>
-                <w:szCs w:val="24"/>
-                <w:lang w:val="en-US"/>
-              </w:rPr>
-              <w:t xml:space="preserve">through </w:t>
-            </w:r>
-            <w:r>
-              <w:rPr>
-                <w:rFonts w:ascii="Times New Roman" w:hAnsi="Times New Roman" w:cs="Times New Roman"/>
-                <w:sz w:val="24"/>
-                <w:szCs w:val="24"/>
-                <w:lang w:val="en-US"/>
-              </w:rPr>
-              <w:t xml:space="preserve">a </w:t>
-            </w:r>
-            <w:r>
-              <w:rPr>
-                <w:rFonts w:ascii="Times New Roman" w:hAnsi="Times New Roman" w:cs="Times New Roman"/>
-                <w:sz w:val="24"/>
-                <w:szCs w:val="24"/>
-                <w:lang w:val="en-US"/>
-              </w:rPr>
-              <w:t>multiplayer</w:t>
-            </w:r>
-            <w:r>
-              <w:rPr>
-                <w:rFonts w:ascii="Times New Roman" w:hAnsi="Times New Roman" w:cs="Times New Roman"/>
-                <w:sz w:val="24"/>
-                <w:szCs w:val="24"/>
-                <w:lang w:val="en-US"/>
-              </w:rPr>
-              <w:t xml:space="preserve"> game</w:t>
+              <w:t xml:space="preserve"> — (2022) </w:t>
+            </w:r>
+            <w:r>
+              <w:rPr>
+                <w:rFonts w:ascii="Times New Roman" w:hAnsi="Times New Roman" w:cs="Times New Roman"/>
+                <w:sz w:val="24"/>
+                <w:szCs w:val="24"/>
+                <w:lang w:val="en-US"/>
+              </w:rPr>
+              <w:t>Portfolio Website</w:t>
             </w:r>
           </w:p>
           <w:p>
@@ -1180,25 +1545,7 @@
                 <w:szCs w:val="24"/>
                 <w:lang w:val="en-US"/>
               </w:rPr>
-              <w:t>Collaborated with a fellow student in college</w:t>
-            </w:r>
-            <w:r>
-              <w:rPr>
-                <w:rFonts w:ascii="Times New Roman" w:hAnsi="Times New Roman" w:cs="Times New Roman"/>
-                <w:sz w:val="24"/>
-                <w:szCs w:val="24"/>
-                <w:lang w:val="en-US"/>
-              </w:rPr>
-              <w:t>,</w:t>
-            </w:r>
-            <w:r>
-              <w:rPr>
-                <w:rFonts w:ascii="Times New Roman" w:hAnsi="Times New Roman" w:cs="Times New Roman"/>
-                <w:sz w:val="24"/>
-                <w:szCs w:val="24"/>
-                <w:lang w:val="en-US"/>
-              </w:rPr>
-              <w:t xml:space="preserve"> which involved doing Git best practices.</w:t>
+              <w:t>Built a full-stack web application using Next.js along with its serverless functions.</w:t>
             </w:r>
           </w:p>
           <w:p>
@@ -1222,19 +1569,8 @@
                 <w:szCs w:val="24"/>
                 <w:lang w:val="en-US"/>
               </w:rPr>
-              <w:t xml:space="preserve">Created a hosted payment system with Stripe that sends confirmation text messages and emails using Twilio and </w:t>
-            </w:r>
-            <w:proofErr w:type="spellStart"/>
-            <w:r>
-              <w:rPr>
-                <w:rFonts w:ascii="Times New Roman" w:hAnsi="Times New Roman" w:cs="Times New Roman"/>
-                <w:sz w:val="24"/>
-                <w:szCs w:val="24"/>
-                <w:lang w:val="en-US"/>
-              </w:rPr>
-              <w:t>Mailjet</w:t>
-            </w:r>
-            <w:proofErr w:type="spellEnd"/>
+              <w:t>Created an entire model of my room using Blender and implemented it on the website using Three.js</w:t>
+            </w:r>
             <w:r>
               <w:rPr>
                 <w:rFonts w:ascii="Times New Roman" w:hAnsi="Times New Roman" w:cs="Times New Roman"/>
@@ -1266,25 +1602,234 @@
                 <w:szCs w:val="24"/>
                 <w:lang w:val="en-US"/>
               </w:rPr>
-              <w:t>Achieved continu</w:t>
-            </w:r>
-            <w:r>
-              <w:rPr>
-                <w:rFonts w:ascii="Times New Roman" w:hAnsi="Times New Roman" w:cs="Times New Roman"/>
-                <w:sz w:val="24"/>
-                <w:szCs w:val="24"/>
-                <w:lang w:val="en-US"/>
-              </w:rPr>
-              <w:t>ou</w:t>
-            </w:r>
-            <w:r>
-              <w:rPr>
-                <w:rFonts w:ascii="Times New Roman" w:hAnsi="Times New Roman" w:cs="Times New Roman"/>
-                <w:sz w:val="24"/>
-                <w:szCs w:val="24"/>
-                <w:lang w:val="en-US"/>
-              </w:rPr>
-              <w:t>s integration and deployment by using Git, Git Actions and Vercel.</w:t>
+              <w:t xml:space="preserve">Set up code formatter and git hooks using Prettier and Husky which </w:t>
+            </w:r>
+            <w:r>
+              <w:rPr>
+                <w:rFonts w:ascii="Times New Roman" w:hAnsi="Times New Roman" w:cs="Times New Roman"/>
+                <w:sz w:val="24"/>
+                <w:szCs w:val="24"/>
+                <w:lang w:val="en-US"/>
+              </w:rPr>
+              <w:t>enhanced</w:t>
+            </w:r>
+            <w:r>
+              <w:rPr>
+                <w:rFonts w:ascii="Times New Roman" w:hAnsi="Times New Roman" w:cs="Times New Roman"/>
+                <w:sz w:val="24"/>
+                <w:szCs w:val="24"/>
+                <w:lang w:val="en-US"/>
+              </w:rPr>
+              <w:t xml:space="preserve"> code quality</w:t>
+            </w:r>
+            <w:r>
+              <w:rPr>
+                <w:rFonts w:ascii="Times New Roman" w:hAnsi="Times New Roman" w:cs="Times New Roman"/>
+                <w:sz w:val="24"/>
+                <w:szCs w:val="24"/>
+                <w:lang w:val="en-US"/>
+              </w:rPr>
+              <w:t xml:space="preserve"> by </w:t>
+            </w:r>
+            <w:r>
+              <w:rPr>
+                <w:rFonts w:ascii="Times New Roman" w:hAnsi="Times New Roman" w:cs="Times New Roman"/>
+                <w:sz w:val="24"/>
+                <w:szCs w:val="24"/>
+                <w:lang w:val="en-US"/>
+              </w:rPr>
+              <w:t>8</w:t>
+            </w:r>
+            <w:r>
+              <w:rPr>
+                <w:rFonts w:ascii="Times New Roman" w:hAnsi="Times New Roman" w:cs="Times New Roman"/>
+                <w:sz w:val="24"/>
+                <w:szCs w:val="24"/>
+                <w:lang w:val="en-US"/>
+              </w:rPr>
+              <w:t>0% resulting in better performance</w:t>
+            </w:r>
+            <w:r>
+              <w:rPr>
+                <w:rFonts w:ascii="Times New Roman" w:hAnsi="Times New Roman" w:cs="Times New Roman"/>
+                <w:sz w:val="24"/>
+                <w:szCs w:val="24"/>
+                <w:lang w:val="en-US"/>
+              </w:rPr>
+              <w:t>.</w:t>
+            </w:r>
+          </w:p>
+          <w:p>
+            <w:pPr>
+              <w:pStyle w:val="ListParagraph"/>
+              <w:numPr>
+                <w:ilvl w:val="0"/>
+                <w:numId w:val="15"/>
+              </w:numPr>
+              <w:rPr>
+                <w:rFonts w:ascii="Times New Roman" w:hAnsi="Times New Roman" w:cs="Times New Roman"/>
+                <w:sz w:val="24"/>
+                <w:szCs w:val="24"/>
+                <w:lang w:val="en-US"/>
+              </w:rPr>
+            </w:pPr>
+            <w:r>
+              <w:rPr>
+                <w:rFonts w:ascii="Times New Roman" w:hAnsi="Times New Roman" w:cs="Times New Roman"/>
+                <w:sz w:val="24"/>
+                <w:szCs w:val="24"/>
+                <w:lang w:val="en-US"/>
+              </w:rPr>
+              <w:t>Fetched data from GitHub</w:t>
+            </w:r>
+            <w:r>
+              <w:rPr>
+                <w:rFonts w:ascii="Times New Roman" w:hAnsi="Times New Roman" w:cs="Times New Roman"/>
+                <w:sz w:val="24"/>
+                <w:szCs w:val="24"/>
+                <w:lang w:val="en-US"/>
+              </w:rPr>
+              <w:t xml:space="preserve">’s API by using </w:t>
+            </w:r>
+            <w:proofErr w:type="spellStart"/>
+            <w:r>
+              <w:rPr>
+                <w:rFonts w:ascii="Times New Roman" w:hAnsi="Times New Roman" w:cs="Times New Roman"/>
+                <w:sz w:val="24"/>
+                <w:szCs w:val="24"/>
+                <w:lang w:val="en-US"/>
+              </w:rPr>
+              <w:t>Octokit</w:t>
+            </w:r>
+            <w:proofErr w:type="spellEnd"/>
+            <w:r>
+              <w:rPr>
+                <w:rFonts w:ascii="Times New Roman" w:hAnsi="Times New Roman" w:cs="Times New Roman"/>
+                <w:sz w:val="24"/>
+                <w:szCs w:val="24"/>
+                <w:lang w:val="en-US"/>
+              </w:rPr>
+              <w:t xml:space="preserve"> and Spotify’s API by making my own </w:t>
+            </w:r>
+            <w:proofErr w:type="spellStart"/>
+            <w:r>
+              <w:rPr>
+                <w:rFonts w:ascii="Times New Roman" w:hAnsi="Times New Roman" w:cs="Times New Roman"/>
+                <w:sz w:val="24"/>
+                <w:szCs w:val="24"/>
+                <w:lang w:val="en-US"/>
+              </w:rPr>
+              <w:t>Javascript</w:t>
+            </w:r>
+            <w:proofErr w:type="spellEnd"/>
+            <w:r>
+              <w:rPr>
+                <w:rFonts w:ascii="Times New Roman" w:hAnsi="Times New Roman" w:cs="Times New Roman"/>
+                <w:sz w:val="24"/>
+                <w:szCs w:val="24"/>
+                <w:lang w:val="en-US"/>
+              </w:rPr>
+              <w:t xml:space="preserve"> </w:t>
+            </w:r>
+            <w:r>
+              <w:rPr>
+                <w:rFonts w:ascii="Times New Roman" w:hAnsi="Times New Roman" w:cs="Times New Roman"/>
+                <w:sz w:val="24"/>
+                <w:szCs w:val="24"/>
+                <w:lang w:val="en-US"/>
+              </w:rPr>
+              <w:t>c</w:t>
+            </w:r>
+            <w:r>
+              <w:rPr>
+                <w:rFonts w:ascii="Times New Roman" w:hAnsi="Times New Roman" w:cs="Times New Roman"/>
+                <w:sz w:val="24"/>
+                <w:szCs w:val="24"/>
+                <w:lang w:val="en-US"/>
+              </w:rPr>
+              <w:t>lass.</w:t>
+            </w:r>
+          </w:p>
+          <w:p>
+            <w:pPr>
+              <w:pStyle w:val="ListParagraph"/>
+              <w:numPr>
+                <w:ilvl w:val="0"/>
+                <w:numId w:val="15"/>
+              </w:numPr>
+              <w:rPr>
+                <w:rFonts w:ascii="Times New Roman" w:hAnsi="Times New Roman" w:cs="Times New Roman"/>
+                <w:sz w:val="24"/>
+                <w:szCs w:val="24"/>
+                <w:lang w:val="en-US"/>
+              </w:rPr>
+            </w:pPr>
+            <w:r>
+              <w:rPr>
+                <w:rFonts w:ascii="Times New Roman" w:hAnsi="Times New Roman" w:cs="Times New Roman"/>
+                <w:sz w:val="24"/>
+                <w:szCs w:val="24"/>
+                <w:lang w:val="en-US"/>
+              </w:rPr>
+              <w:t>Cr</w:t>
+            </w:r>
+            <w:r>
+              <w:rPr>
+                <w:rFonts w:ascii="Times New Roman" w:hAnsi="Times New Roman" w:cs="Times New Roman"/>
+                <w:sz w:val="24"/>
+                <w:szCs w:val="24"/>
+                <w:lang w:val="en-US"/>
+              </w:rPr>
+              <w:t xml:space="preserve">eated a clone of GitHub’s Git Activity, MinGW’s console, and </w:t>
+            </w:r>
+            <w:proofErr w:type="spellStart"/>
+            <w:r>
+              <w:rPr>
+                <w:rFonts w:ascii="Times New Roman" w:hAnsi="Times New Roman" w:cs="Times New Roman"/>
+                <w:sz w:val="24"/>
+                <w:szCs w:val="24"/>
+                <w:lang w:val="en-US"/>
+              </w:rPr>
+              <w:t>VSCode</w:t>
+            </w:r>
+            <w:proofErr w:type="spellEnd"/>
+            <w:r>
+              <w:rPr>
+                <w:rFonts w:ascii="Times New Roman" w:hAnsi="Times New Roman" w:cs="Times New Roman"/>
+                <w:sz w:val="24"/>
+                <w:szCs w:val="24"/>
+                <w:lang w:val="en-US"/>
+              </w:rPr>
+              <w:t xml:space="preserve"> Editor by using React Components</w:t>
+            </w:r>
+            <w:r>
+              <w:rPr>
+                <w:rFonts w:ascii="Times New Roman" w:hAnsi="Times New Roman" w:cs="Times New Roman"/>
+                <w:sz w:val="24"/>
+                <w:szCs w:val="24"/>
+                <w:lang w:val="en-US"/>
+              </w:rPr>
+              <w:t xml:space="preserve"> and </w:t>
+            </w:r>
+            <w:proofErr w:type="spellStart"/>
+            <w:r>
+              <w:rPr>
+                <w:rFonts w:ascii="Times New Roman" w:hAnsi="Times New Roman" w:cs="Times New Roman"/>
+                <w:sz w:val="24"/>
+                <w:szCs w:val="24"/>
+                <w:lang w:val="en-US"/>
+              </w:rPr>
+              <w:t>ChakraUI</w:t>
+            </w:r>
+            <w:proofErr w:type="spellEnd"/>
+            <w:r>
+              <w:rPr>
+                <w:rFonts w:ascii="Times New Roman" w:hAnsi="Times New Roman" w:cs="Times New Roman"/>
+                <w:sz w:val="24"/>
+                <w:szCs w:val="24"/>
+                <w:lang w:val="en-US"/>
+              </w:rPr>
+              <w:t>.</w:t>
             </w:r>
           </w:p>
         </w:tc>
@@ -1319,17 +1864,17 @@
     <w:tbl>
       <w:tblPr>
         <w:tblStyle w:val="TableGrid"/>
-        <w:tblW w:w="0" w:type="auto"/>
+        <w:tblW w:w="10915" w:type="dxa"/>
         <w:tblLook w:val="04A0" w:firstRow="1" w:lastRow="0" w:firstColumn="1" w:lastColumn="0" w:noHBand="0" w:noVBand="1"/>
       </w:tblPr>
       <w:tblGrid>
-        <w:gridCol w:w="4820"/>
-        <w:gridCol w:w="4540"/>
+        <w:gridCol w:w="7513"/>
+        <w:gridCol w:w="3402"/>
       </w:tblGrid>
       <w:tr>
         <w:tc>
           <w:tcPr>
-            <w:tcW w:w="4820" w:type="dxa"/>
+            <w:tcW w:w="7513" w:type="dxa"/>
             <w:tcBorders>
               <w:top w:val="double" w:sz="4" w:space="0" w:color="auto"/>
               <w:left w:val="nil"/>
@@ -1437,33 +1982,22 @@
                 <w:szCs w:val="24"/>
                 <w:lang w:val="en-US"/>
               </w:rPr>
-              <w:t xml:space="preserve">Dean’s </w:t>
-            </w:r>
-            <w:proofErr w:type="spellStart"/>
-            <w:r>
-              <w:rPr>
-                <w:rFonts w:ascii="Times New Roman" w:hAnsi="Times New Roman" w:cs="Times New Roman"/>
-                <w:sz w:val="24"/>
-                <w:szCs w:val="24"/>
-                <w:lang w:val="en-US"/>
-              </w:rPr>
-              <w:t>Honour</w:t>
-            </w:r>
-            <w:proofErr w:type="spellEnd"/>
-            <w:r>
-              <w:rPr>
-                <w:rFonts w:ascii="Times New Roman" w:hAnsi="Times New Roman" w:cs="Times New Roman"/>
-                <w:sz w:val="24"/>
-                <w:szCs w:val="24"/>
-                <w:lang w:val="en-US"/>
-              </w:rPr>
-              <w:t xml:space="preserve"> Roll, 3 Terms</w:t>
+              <w:t xml:space="preserve">Awards: </w:t>
+            </w:r>
+            <w:r>
+              <w:rPr>
+                <w:rFonts w:ascii="Times New Roman" w:hAnsi="Times New Roman" w:cs="Times New Roman"/>
+                <w:sz w:val="24"/>
+                <w:szCs w:val="24"/>
+                <w:lang w:val="en-US"/>
+              </w:rPr>
+              <w:t>Dean’s Honor Roll, 3 Terms</w:t>
             </w:r>
           </w:p>
         </w:tc>
         <w:tc>
           <w:tcPr>
-            <w:tcW w:w="4540" w:type="dxa"/>
+            <w:tcW w:w="3402" w:type="dxa"/>
             <w:tcBorders>
               <w:top w:val="double" w:sz="4" w:space="0" w:color="auto"/>
               <w:left w:val="nil"/>
@@ -1499,23 +2033,7 @@
                 <w:sz w:val="24"/>
                 <w:szCs w:val="24"/>
               </w:rPr>
-              <w:t xml:space="preserve">September </w:t>
-            </w:r>
-            <w:r>
-              <w:rPr>
-                <w:rFonts w:ascii="Times New Roman" w:hAnsi="Times New Roman" w:cs="Times New Roman"/>
-                <w:sz w:val="24"/>
-                <w:szCs w:val="24"/>
-              </w:rPr>
-              <w:t>20</w:t>
-            </w:r>
-            <w:r>
-              <w:rPr>
-                <w:rFonts w:ascii="Times New Roman" w:hAnsi="Times New Roman" w:cs="Times New Roman"/>
-                <w:sz w:val="24"/>
-                <w:szCs w:val="24"/>
-              </w:rPr>
-              <w:t xml:space="preserve">20 </w:t>
+              <w:t xml:space="preserve">September 2020 </w:t>
             </w:r>
             <w:r>
               <w:rPr>
@@ -1559,7 +2077,7 @@
     <w:sectPr>
       <w:headerReference w:type="default" r:id="rId14"/>
       <w:pgSz w:w="12240" w:h="15840"/>
-      <w:pgMar w:top="1440" w:right="1440" w:bottom="1440" w:left="1440" w:header="708" w:footer="708" w:gutter="0"/>
+      <w:pgMar w:top="720" w:right="720" w:bottom="0" w:left="720" w:header="709" w:footer="0" w:gutter="0"/>
       <w:cols w:space="708"/>
       <w:docGrid w:linePitch="360"/>
     </w:sectPr>
@@ -1626,7 +2144,7 @@
       <w:rPr>
         <w:rFonts w:ascii="Times New Roman" w:hAnsi="Times New Roman" w:cs="Times New Roman"/>
         <w:b/>
-        <w:color w:val="323E4F" w:themeColor="text2" w:themeShade="BF"/>
+        <w:color w:val="000000" w:themeColor="text1"/>
         <w:sz w:val="48"/>
         <w:szCs w:val="48"/>
       </w:rPr>
@@ -1635,7 +2153,7 @@
       <w:rPr>
         <w:rFonts w:ascii="Times New Roman" w:hAnsi="Times New Roman" w:cs="Times New Roman"/>
         <w:b/>
-        <w:color w:val="323E4F" w:themeColor="text2" w:themeShade="BF"/>
+        <w:color w:val="000000" w:themeColor="text1"/>
         <w:sz w:val="48"/>
         <w:szCs w:val="48"/>
       </w:rPr>
@@ -1645,7 +2163,7 @@
       <w:rPr>
         <w:rFonts w:ascii="Times New Roman" w:hAnsi="Times New Roman" w:cs="Times New Roman"/>
         <w:b/>
-        <w:color w:val="323E4F" w:themeColor="text2" w:themeShade="BF"/>
+        <w:color w:val="000000" w:themeColor="text1"/>
         <w:sz w:val="48"/>
         <w:szCs w:val="48"/>
       </w:rPr>
@@ -1655,7 +2173,7 @@
       <w:rPr>
         <w:rFonts w:ascii="Times New Roman" w:hAnsi="Times New Roman" w:cs="Times New Roman"/>
         <w:b/>
-        <w:color w:val="323E4F" w:themeColor="text2" w:themeShade="BF"/>
+        <w:color w:val="000000" w:themeColor="text1"/>
         <w:sz w:val="48"/>
         <w:szCs w:val="48"/>
       </w:rPr>
@@ -1665,7 +2183,7 @@
   <w:tbl>
     <w:tblPr>
       <w:tblStyle w:val="TableGrid"/>
-      <w:tblW w:w="9356" w:type="dxa"/>
+      <w:tblW w:w="10915" w:type="dxa"/>
       <w:tblBorders>
         <w:top w:val="thickThinLargeGap" w:sz="24" w:space="0" w:color="auto"/>
         <w:left w:val="none" w:sz="0" w:space="0" w:color="auto"/>
@@ -1677,12 +2195,12 @@
       <w:tblLook w:val="04A0" w:firstRow="1" w:lastRow="0" w:firstColumn="1" w:lastColumn="0" w:noHBand="0" w:noVBand="1"/>
     </w:tblPr>
     <w:tblGrid>
-      <w:gridCol w:w="9356"/>
+      <w:gridCol w:w="10915"/>
     </w:tblGrid>
     <w:tr>
       <w:tc>
         <w:tcPr>
-          <w:tcW w:w="9356" w:type="dxa"/>
+          <w:tcW w:w="10915" w:type="dxa"/>
           <w:tcBorders>
             <w:top w:val="thickThinLargeGap" w:sz="24" w:space="0" w:color="auto"/>
             <w:bottom w:val="nil"/>
@@ -1695,6 +2213,7 @@
             <w:jc w:val="center"/>
             <w:rPr>
               <w:rFonts w:ascii="Times New Roman" w:hAnsi="Times New Roman" w:cs="Times New Roman"/>
+              <w:color w:val="000000" w:themeColor="text1"/>
               <w:sz w:val="24"/>
               <w:szCs w:val="24"/>
             </w:rPr>
@@ -1702,6 +2221,7 @@
           <w:r>
             <w:rPr>
               <w:rFonts w:ascii="Times New Roman" w:hAnsi="Times New Roman" w:cs="Times New Roman"/>
+              <w:color w:val="000000" w:themeColor="text1"/>
               <w:sz w:val="24"/>
               <w:szCs w:val="24"/>
             </w:rPr>
@@ -1710,6 +2230,7 @@
           <w:r>
             <w:rPr>
               <w:rFonts w:ascii="Times New Roman" w:hAnsi="Times New Roman" w:cs="Times New Roman"/>
+              <w:color w:val="000000" w:themeColor="text1"/>
               <w:sz w:val="24"/>
               <w:szCs w:val="24"/>
             </w:rPr>
@@ -1718,6 +2239,7 @@
           <w:r>
             <w:rPr>
               <w:rFonts w:ascii="Times New Roman" w:hAnsi="Times New Roman" w:cs="Times New Roman"/>
+              <w:color w:val="000000" w:themeColor="text1"/>
               <w:sz w:val="24"/>
               <w:szCs w:val="24"/>
             </w:rPr>
@@ -1726,6 +2248,7 @@
           <w:r>
             <w:rPr>
               <w:rFonts w:ascii="Times New Roman" w:hAnsi="Times New Roman" w:cs="Times New Roman"/>
+              <w:color w:val="000000" w:themeColor="text1"/>
               <w:sz w:val="24"/>
               <w:szCs w:val="24"/>
             </w:rPr>
@@ -1734,14 +2257,52 @@
           <w:r>
             <w:rPr>
               <w:rFonts w:ascii="Times New Roman" w:hAnsi="Times New Roman" w:cs="Times New Roman"/>
+              <w:color w:val="000000" w:themeColor="text1"/>
               <w:sz w:val="24"/>
               <w:szCs w:val="24"/>
             </w:rPr>
-            <w:t>, BC ♦ (604) 440-1225 ♦ stephenasuncion@</w:t>
+            <w:t>, BC</w:t>
           </w:r>
           <w:r>
             <w:rPr>
               <w:rFonts w:ascii="Times New Roman" w:hAnsi="Times New Roman" w:cs="Times New Roman"/>
+              <w:color w:val="000000" w:themeColor="text1"/>
+              <w:sz w:val="24"/>
+              <w:szCs w:val="24"/>
+            </w:rPr>
+            <w:t>, Canada</w:t>
+          </w:r>
+          <w:r>
+            <w:rPr>
+              <w:rFonts w:ascii="Times New Roman" w:hAnsi="Times New Roman" w:cs="Times New Roman"/>
+              <w:color w:val="000000" w:themeColor="text1"/>
+              <w:sz w:val="24"/>
+              <w:szCs w:val="24"/>
+            </w:rPr>
+            <w:t xml:space="preserve"> ♦</w:t>
+          </w:r>
+          <w:r>
+            <w:rPr>
+              <w:rFonts w:ascii="Times New Roman" w:hAnsi="Times New Roman" w:cs="Times New Roman"/>
+              <w:color w:val="000000" w:themeColor="text1"/>
+              <w:sz w:val="24"/>
+              <w:szCs w:val="24"/>
+            </w:rPr>
+            <w:t xml:space="preserve"> +1 </w:t>
+          </w:r>
+          <w:r>
+            <w:rPr>
+              <w:rFonts w:ascii="Times New Roman" w:hAnsi="Times New Roman" w:cs="Times New Roman"/>
+              <w:color w:val="000000" w:themeColor="text1"/>
+              <w:sz w:val="24"/>
+              <w:szCs w:val="24"/>
+            </w:rPr>
+            <w:t>(604) 440-1225 ♦ stephenasuncion@</w:t>
+          </w:r>
+          <w:r>
+            <w:rPr>
+              <w:rFonts w:ascii="Times New Roman" w:hAnsi="Times New Roman" w:cs="Times New Roman"/>
+              <w:color w:val="000000" w:themeColor="text1"/>
               <w:sz w:val="24"/>
               <w:szCs w:val="24"/>
             </w:rPr>
@@ -1750,6 +2311,7 @@
           <w:r>
             <w:rPr>
               <w:rFonts w:ascii="Times New Roman" w:hAnsi="Times New Roman" w:cs="Times New Roman"/>
+              <w:color w:val="000000" w:themeColor="text1"/>
               <w:sz w:val="24"/>
               <w:szCs w:val="24"/>
             </w:rPr>
@@ -1762,6 +2324,9 @@
   <w:p>
     <w:pPr>
       <w:pStyle w:val="Header"/>
+      <w:rPr>
+        <w:color w:val="000000" w:themeColor="text1"/>
+      </w:rPr>
     </w:pPr>
   </w:p>
 </w:hdr>

</xml_diff>